<commit_message>
Pataisyti testai, papildytas testavimo planas
</commit_message>
<xml_diff>
--- a/Testavimo-planas.docx
+++ b/Testavimo-planas.docx
@@ -241,7 +241,47 @@
           <w:sz w:val="24"/>
           <w:szCs w:val="24"/>
         </w:rPr>
-        <w:t>.</w:t>
+        <w:t>:</w:t>
+      </w:r>
+    </w:p>
+    <w:p>
+      <w:pPr>
+        <w:pStyle w:val="ListParagraph"/>
+        <w:numPr>
+          <w:ilvl w:val="1"/>
+          <w:numId w:val="2"/>
+        </w:numPr>
+        <w:rPr>
+          <w:sz w:val="24"/>
+          <w:szCs w:val="24"/>
+        </w:rPr>
+      </w:pPr>
+      <w:r>
+        <w:rPr>
+          <w:sz w:val="24"/>
+          <w:szCs w:val="24"/>
+        </w:rPr>
+        <w:t>Testų vykdymo metu</w:t>
+      </w:r>
+    </w:p>
+    <w:p>
+      <w:pPr>
+        <w:pStyle w:val="ListParagraph"/>
+        <w:numPr>
+          <w:ilvl w:val="1"/>
+          <w:numId w:val="2"/>
+        </w:numPr>
+        <w:rPr>
+          <w:sz w:val="24"/>
+          <w:szCs w:val="24"/>
+        </w:rPr>
+      </w:pPr>
+      <w:r>
+        <w:rPr>
+          <w:sz w:val="24"/>
+          <w:szCs w:val="24"/>
+        </w:rPr>
+        <w:t>Talpinami duomenų bazėje</w:t>
       </w:r>
     </w:p>
     <w:p>
@@ -275,7 +315,114 @@
           <w:sz w:val="24"/>
           <w:szCs w:val="24"/>
         </w:rPr>
-        <w:t>tikėtinas rezultatas.</w:t>
+        <w:t>tikėtinas rezultatas</w:t>
+      </w:r>
+      <w:r>
+        <w:rPr>
+          <w:sz w:val="24"/>
+          <w:szCs w:val="24"/>
+        </w:rPr>
+        <w:t>:</w:t>
+      </w:r>
+    </w:p>
+    <w:p>
+      <w:pPr>
+        <w:pStyle w:val="ListParagraph"/>
+        <w:numPr>
+          <w:ilvl w:val="1"/>
+          <w:numId w:val="2"/>
+        </w:numPr>
+        <w:rPr>
+          <w:sz w:val="24"/>
+          <w:szCs w:val="24"/>
+        </w:rPr>
+      </w:pPr>
+      <w:r>
+        <w:rPr>
+          <w:sz w:val="24"/>
+          <w:szCs w:val="24"/>
+        </w:rPr>
+        <w:t>Regionų sąrašas</w:t>
+      </w:r>
+    </w:p>
+    <w:p>
+      <w:pPr>
+        <w:pStyle w:val="ListParagraph"/>
+        <w:numPr>
+          <w:ilvl w:val="1"/>
+          <w:numId w:val="2"/>
+        </w:numPr>
+        <w:rPr>
+          <w:sz w:val="24"/>
+          <w:szCs w:val="24"/>
+        </w:rPr>
+      </w:pPr>
+      <w:r>
+        <w:rPr>
+          <w:sz w:val="24"/>
+          <w:szCs w:val="24"/>
+        </w:rPr>
+        <w:t>Planų sąrašas</w:t>
+      </w:r>
+    </w:p>
+    <w:p>
+      <w:pPr>
+        <w:pStyle w:val="ListParagraph"/>
+        <w:numPr>
+          <w:ilvl w:val="1"/>
+          <w:numId w:val="2"/>
+        </w:numPr>
+        <w:rPr>
+          <w:sz w:val="24"/>
+          <w:szCs w:val="24"/>
+        </w:rPr>
+      </w:pPr>
+      <w:r>
+        <w:rPr>
+          <w:sz w:val="24"/>
+          <w:szCs w:val="24"/>
+        </w:rPr>
+        <w:t>Atvaizdų sąrašas</w:t>
+      </w:r>
+    </w:p>
+    <w:p>
+      <w:pPr>
+        <w:pStyle w:val="ListParagraph"/>
+        <w:numPr>
+          <w:ilvl w:val="1"/>
+          <w:numId w:val="2"/>
+        </w:numPr>
+        <w:rPr>
+          <w:sz w:val="24"/>
+          <w:szCs w:val="24"/>
+        </w:rPr>
+      </w:pPr>
+      <w:r>
+        <w:rPr>
+          <w:sz w:val="24"/>
+          <w:szCs w:val="24"/>
+        </w:rPr>
+        <w:t>Serverio informacija</w:t>
+      </w:r>
+    </w:p>
+    <w:p>
+      <w:pPr>
+        <w:pStyle w:val="ListParagraph"/>
+        <w:numPr>
+          <w:ilvl w:val="1"/>
+          <w:numId w:val="2"/>
+        </w:numPr>
+        <w:rPr>
+          <w:sz w:val="24"/>
+          <w:szCs w:val="24"/>
+        </w:rPr>
+      </w:pPr>
+      <w:r>
+        <w:rPr>
+          <w:sz w:val="24"/>
+          <w:szCs w:val="24"/>
+        </w:rPr>
+        <w:t>Serverio ištrynimo užklausa</w:t>
       </w:r>
     </w:p>
     <w:p>
@@ -410,7 +557,21 @@
           <w:sz w:val="24"/>
           <w:szCs w:val="24"/>
         </w:rPr>
-        <w:t>, imituoti vartotoją ir pasirenkant atsitiktinius</w:t>
+        <w:t xml:space="preserve">, imituoti </w:t>
+      </w:r>
+      <w:r>
+        <w:rPr>
+          <w:sz w:val="24"/>
+          <w:szCs w:val="24"/>
+        </w:rPr>
+        <w:t>klientą</w:t>
+      </w:r>
+      <w:r>
+        <w:rPr>
+          <w:sz w:val="24"/>
+          <w:szCs w:val="24"/>
+        </w:rPr>
+        <w:t xml:space="preserve"> ir pasirenkant atsitiktinius</w:t>
       </w:r>
       <w:r>
         <w:rPr>
@@ -424,7 +585,35 @@
           <w:sz w:val="24"/>
           <w:szCs w:val="24"/>
         </w:rPr>
-        <w:t xml:space="preserve"> parametrus, sukurti serverius. Atitinkamai pagal parinktus parametrus, yra grąžinamas atsakymas apie sukurtą arba nesukurtą serverį.</w:t>
+        <w:t xml:space="preserve"> parametrus, sukurti serverius</w:t>
+      </w:r>
+      <w:r>
+        <w:rPr>
+          <w:sz w:val="24"/>
+          <w:szCs w:val="24"/>
+        </w:rPr>
+        <w:t xml:space="preserve"> naudojantis užklausomis į Cherry API</w:t>
+      </w:r>
+      <w:r>
+        <w:rPr>
+          <w:sz w:val="24"/>
+          <w:szCs w:val="24"/>
+        </w:rPr>
+        <w:t>.</w:t>
+      </w:r>
+      <w:r>
+        <w:rPr>
+          <w:sz w:val="24"/>
+          <w:szCs w:val="24"/>
+        </w:rPr>
+        <w:t xml:space="preserve"> Serverio sukūrimo metu yra pateikiamas regionas, planas ir atvaizdas. Jei kuris iš šių parametrų nėra įvedamas, jis yra išrenkamas atsitiktiniu būdu iš visų galimų.</w:t>
+      </w:r>
+      <w:r>
+        <w:rPr>
+          <w:sz w:val="24"/>
+          <w:szCs w:val="24"/>
+        </w:rPr>
+        <w:t xml:space="preserve"> Atitinkamai pagal parinktus parametrus, yra grąžinamas atsakymas apie sukurtą arba nesukurtą serverį.</w:t>
       </w:r>
       <w:r>
         <w:rPr>
@@ -432,6 +621,13 @@
           <w:szCs w:val="24"/>
         </w:rPr>
         <w:t xml:space="preserve"> Jei serveris nebuvo sukurtas, yra grąžinamas atsakymas, kodėl to nepavyko padaryti.</w:t>
+      </w:r>
+      <w:r>
+        <w:rPr>
+          <w:sz w:val="24"/>
+          <w:szCs w:val="24"/>
+        </w:rPr>
+        <w:t xml:space="preserve"> Visi rezultatai yra išsaugomi duomenų bazėje. Programos vykdymo pabaigoje serveris yra automatiškai ištrinamas.</w:t>
       </w:r>
     </w:p>
     <w:p>
@@ -581,6 +777,7 @@
           <w:sz w:val="24"/>
           <w:szCs w:val="24"/>
         </w:rPr>
+        <w:lastRenderedPageBreak/>
         <w:t xml:space="preserve">Testavimo rezultatai yra saugomi MySQL duomenų bazėje. </w:t>
       </w:r>
     </w:p>
@@ -737,7 +934,6 @@
                 <w:sz w:val="24"/>
                 <w:szCs w:val="24"/>
               </w:rPr>
-              <w:lastRenderedPageBreak/>
               <w:t>Serverio sukūrimo su atsitiktiniais parametrais testavimas</w:t>
             </w:r>
           </w:p>
@@ -923,7 +1119,7 @@
         <w:rFonts w:ascii="Symbol" w:hAnsi="Symbol" w:hint="default"/>
       </w:rPr>
     </w:lvl>
-    <w:lvl w:ilvl="1" w:tplc="04270003" w:tentative="1">
+    <w:lvl w:ilvl="1" w:tplc="04270003">
       <w:start w:val="1"/>
       <w:numFmt w:val="bullet"/>
       <w:lvlText w:val="o"/>

</xml_diff>